<commit_message>
Changes in the Class overview
</commit_message>
<xml_diff>
--- a/teaching/CS472/project/Competition/Informational Paperwork Spring 2025.docx
+++ b/teaching/CS472/project/Competition/Informational Paperwork Spring 2025.docx
@@ -2624,7 +2624,7 @@
           <w:szCs w:val="28"/>
           <w:lang w:bidi="en-US"/>
         </w:rPr>
-        <w:t>75</w:t>
+        <w:t>1000</w:t>
       </w:r>
       <w:r>
         <w:rPr>
@@ -2635,7 +2635,7 @@
           <w:szCs w:val="28"/>
           <w:lang w:bidi="en-US"/>
         </w:rPr>
-        <w:t>0.00.</w:t>
+        <w:t>.00.</w:t>
       </w:r>
       <w:r>
         <w:rPr>
@@ -2877,6 +2877,7 @@
           <w:szCs w:val="28"/>
           <w:lang w:bidi="en-US"/>
         </w:rPr>
+        <w:lastRenderedPageBreak/>
         <w:t>8803</w:t>
       </w:r>
       <w:r>

</xml_diff>

<commit_message>
changes to the project
</commit_message>
<xml_diff>
--- a/teaching/CS472/project/Competition/Informational Paperwork Spring 2025.docx
+++ b/teaching/CS472/project/Competition/Informational Paperwork Spring 2025.docx
@@ -1,6 +1,6 @@
 
 <file path=word/document.xml><?xml version="1.0" encoding="utf-8"?>
-<w:document xmlns:wpc="http://schemas.microsoft.com/office/word/2010/wordprocessingCanvas" xmlns:cx="http://schemas.microsoft.com/office/drawing/2014/chartex" xmlns:cx1="http://schemas.microsoft.com/office/drawing/2015/9/8/chartex" xmlns:cx2="http://schemas.microsoft.com/office/drawing/2015/10/21/chartex" xmlns:cx3="http://schemas.microsoft.com/office/drawing/2016/5/9/chartex" xmlns:cx4="http://schemas.microsoft.com/office/drawing/2016/5/10/chartex" xmlns:cx5="http://schemas.microsoft.com/office/drawing/2016/5/11/chartex" xmlns:cx6="http://schemas.microsoft.com/office/drawing/2016/5/12/chartex" xmlns:cx7="http://schemas.microsoft.com/office/drawing/2016/5/13/chartex" xmlns:cx8="http://schemas.microsoft.com/office/drawing/2016/5/14/chartex" xmlns:mc="http://schemas.openxmlformats.org/markup-compatibility/2006" xmlns:aink="http://schemas.microsoft.com/office/drawing/2016/ink" xmlns:am3d="http://schemas.microsoft.com/office/drawing/2017/model3d" xmlns:o="urn:schemas-microsoft-com:office:office" xmlns:r="http://schemas.openxmlformats.org/officeDocument/2006/relationships" xmlns:m="http://schemas.openxmlformats.org/officeDocument/2006/math" xmlns:v="urn:schemas-microsoft-com:vml" xmlns:wp14="http://schemas.microsoft.com/office/word/2010/wordprocessingDrawing" xmlns:wp="http://schemas.openxmlformats.org/drawingml/2006/wordprocessingDrawing" xmlns:w10="urn:schemas-microsoft-com:office:word" xmlns:w="http://schemas.openxmlformats.org/wordprocessingml/2006/main" xmlns:w14="http://schemas.microsoft.com/office/word/2010/wordml" xmlns:w15="http://schemas.microsoft.com/office/word/2012/wordml" xmlns:w16cex="http://schemas.microsoft.com/office/word/2018/wordml/cex" xmlns:w16cid="http://schemas.microsoft.com/office/word/2016/wordml/cid" xmlns:w16="http://schemas.microsoft.com/office/word/2018/wordml" xmlns:w16sdtdh="http://schemas.microsoft.com/office/word/2020/wordml/sdtdatahash" xmlns:w16se="http://schemas.microsoft.com/office/word/2015/wordml/symex" xmlns:wpg="http://schemas.microsoft.com/office/word/2010/wordprocessingGroup" xmlns:wpi="http://schemas.microsoft.com/office/word/2010/wordprocessingInk" xmlns:wne="http://schemas.microsoft.com/office/word/2006/wordml" xmlns:wps="http://schemas.microsoft.com/office/word/2010/wordprocessingShape" mc:Ignorable="w14 w15 w16se w16cid w16 w16cex w16sdtdh wp14">
+<w:document xmlns:wpc="http://schemas.microsoft.com/office/word/2010/wordprocessingCanvas" xmlns:cx="http://schemas.microsoft.com/office/drawing/2014/chartex" xmlns:cx1="http://schemas.microsoft.com/office/drawing/2015/9/8/chartex" xmlns:cx2="http://schemas.microsoft.com/office/drawing/2015/10/21/chartex" xmlns:cx3="http://schemas.microsoft.com/office/drawing/2016/5/9/chartex" xmlns:cx4="http://schemas.microsoft.com/office/drawing/2016/5/10/chartex" xmlns:cx5="http://schemas.microsoft.com/office/drawing/2016/5/11/chartex" xmlns:cx6="http://schemas.microsoft.com/office/drawing/2016/5/12/chartex" xmlns:cx7="http://schemas.microsoft.com/office/drawing/2016/5/13/chartex" xmlns:cx8="http://schemas.microsoft.com/office/drawing/2016/5/14/chartex" xmlns:mc="http://schemas.openxmlformats.org/markup-compatibility/2006" xmlns:aink="http://schemas.microsoft.com/office/drawing/2016/ink" xmlns:am3d="http://schemas.microsoft.com/office/drawing/2017/model3d" xmlns:o="urn:schemas-microsoft-com:office:office" xmlns:oel="http://schemas.microsoft.com/office/2019/extlst" xmlns:r="http://schemas.openxmlformats.org/officeDocument/2006/relationships" xmlns:m="http://schemas.openxmlformats.org/officeDocument/2006/math" xmlns:v="urn:schemas-microsoft-com:vml" xmlns:wp14="http://schemas.microsoft.com/office/word/2010/wordprocessingDrawing" xmlns:wp="http://schemas.openxmlformats.org/drawingml/2006/wordprocessingDrawing" xmlns:w10="urn:schemas-microsoft-com:office:word" xmlns:w="http://schemas.openxmlformats.org/wordprocessingml/2006/main" xmlns:w14="http://schemas.microsoft.com/office/word/2010/wordml" xmlns:w15="http://schemas.microsoft.com/office/word/2012/wordml" xmlns:w16cex="http://schemas.microsoft.com/office/word/2018/wordml/cex" xmlns:w16cid="http://schemas.microsoft.com/office/word/2016/wordml/cid" xmlns:w16="http://schemas.microsoft.com/office/word/2018/wordml" xmlns:w16du="http://schemas.microsoft.com/office/word/2023/wordml/word16du" xmlns:w16sdtdh="http://schemas.microsoft.com/office/word/2020/wordml/sdtdatahash" xmlns:w16sdtfl="http://schemas.microsoft.com/office/word/2024/wordml/sdtformatlock" xmlns:w16se="http://schemas.microsoft.com/office/word/2015/wordml/symex" xmlns:wpg="http://schemas.microsoft.com/office/word/2010/wordprocessingGroup" xmlns:wpi="http://schemas.microsoft.com/office/word/2010/wordprocessingInk" xmlns:wne="http://schemas.microsoft.com/office/word/2006/wordml" xmlns:wps="http://schemas.microsoft.com/office/word/2010/wordprocessingShape" mc:Ignorable="w14 w15 w16se w16cid w16 w16cex w16sdtdh w16sdtfl w16du wp14">
   <w:body>
     <w:p>
       <w:pPr>
@@ -2624,7 +2624,7 @@
           <w:szCs w:val="28"/>
           <w:lang w:bidi="en-US"/>
         </w:rPr>
-        <w:t>1000</w:t>
+        <w:t>750</w:t>
       </w:r>
       <w:r>
         <w:rPr>
@@ -2715,9 +2715,96 @@
           <w:szCs w:val="28"/>
           <w:lang w:bidi="en-US"/>
         </w:rPr>
-        <w:t xml:space="preserve"> items in the same transactions, </w:t>
-      </w:r>
-      <w:proofErr w:type="gramStart"/>
+        <w:t xml:space="preserve"> items in the same transactions, i.e. soda, gum, candy, etc.</w:t>
+      </w:r>
+      <w:r>
+        <w:rPr>
+          <w:rFonts w:ascii="Arial" w:eastAsiaTheme="minorHAnsi" w:hAnsi="Arial" w:cs="Arial"/>
+          <w:b/>
+          <w:i/>
+          <w:sz w:val="28"/>
+          <w:szCs w:val="28"/>
+          <w:lang w:bidi="en-US"/>
+        </w:rPr>
+        <w:t xml:space="preserve">  </w:t>
+      </w:r>
+      <w:r>
+        <w:rPr>
+          <w:rFonts w:ascii="Arial" w:eastAsiaTheme="minorHAnsi" w:hAnsi="Arial" w:cs="Arial"/>
+          <w:b/>
+          <w:i/>
+          <w:sz w:val="28"/>
+          <w:szCs w:val="28"/>
+          <w:lang w:bidi="en-US"/>
+        </w:rPr>
+        <w:t xml:space="preserve">If you have any questions, please contact </w:t>
+      </w:r>
+      <w:r>
+        <w:rPr>
+          <w:rFonts w:ascii="Arial" w:eastAsiaTheme="minorHAnsi" w:hAnsi="Arial" w:cs="Arial"/>
+          <w:b/>
+          <w:i/>
+          <w:sz w:val="28"/>
+          <w:szCs w:val="28"/>
+          <w:lang w:bidi="en-US"/>
+        </w:rPr>
+        <w:t>Molly Marks</w:t>
+      </w:r>
+      <w:r>
+        <w:rPr>
+          <w:rFonts w:ascii="Arial" w:eastAsiaTheme="minorHAnsi" w:hAnsi="Arial" w:cs="Arial"/>
+          <w:b/>
+          <w:i/>
+          <w:sz w:val="28"/>
+          <w:szCs w:val="28"/>
+          <w:lang w:bidi="en-US"/>
+        </w:rPr>
+        <w:t xml:space="preserve"> </w:t>
+      </w:r>
+      <w:r>
+        <w:rPr>
+          <w:rFonts w:ascii="Arial" w:eastAsiaTheme="minorHAnsi" w:hAnsi="Arial" w:cs="Arial"/>
+          <w:b/>
+          <w:i/>
+          <w:sz w:val="28"/>
+          <w:szCs w:val="28"/>
+          <w:lang w:bidi="en-US"/>
+        </w:rPr>
+        <w:t>via</w:t>
+      </w:r>
+      <w:r>
+        <w:rPr>
+          <w:rFonts w:ascii="Arial" w:eastAsiaTheme="minorHAnsi" w:hAnsi="Arial" w:cs="Arial"/>
+          <w:b/>
+          <w:i/>
+          <w:sz w:val="28"/>
+          <w:szCs w:val="28"/>
+          <w:lang w:bidi="en-US"/>
+        </w:rPr>
+        <w:t xml:space="preserve"> email or </w:t>
+      </w:r>
+      <w:r>
+        <w:rPr>
+          <w:rFonts w:ascii="Arial" w:eastAsiaTheme="minorHAnsi" w:hAnsi="Arial" w:cs="Arial"/>
+          <w:b/>
+          <w:i/>
+          <w:sz w:val="28"/>
+          <w:szCs w:val="28"/>
+          <w:lang w:bidi="en-US"/>
+        </w:rPr>
+        <w:t>at</w:t>
+      </w:r>
+      <w:r>
+        <w:rPr>
+          <w:rFonts w:ascii="Arial" w:eastAsiaTheme="minorHAnsi" w:hAnsi="Arial" w:cs="Arial"/>
+          <w:b/>
+          <w:i/>
+          <w:sz w:val="28"/>
+          <w:szCs w:val="28"/>
+          <w:lang w:bidi="en-US"/>
+        </w:rPr>
+        <w:t xml:space="preserve"> </w:t>
+      </w:r>
       <w:r>
         <w:rPr>
           <w:rFonts w:ascii="Arial" w:eastAsiaTheme="minorHAnsi" w:hAnsi="Arial" w:cs="Arial"/>
@@ -2728,9 +2815,8 @@
           <w:szCs w:val="28"/>
           <w:lang w:bidi="en-US"/>
         </w:rPr>
-        <w:t>i.e.</w:t>
-      </w:r>
-      <w:proofErr w:type="gramEnd"/>
+        <w:t>702-</w:t>
+      </w:r>
       <w:r>
         <w:rPr>
           <w:rFonts w:ascii="Arial" w:eastAsiaTheme="minorHAnsi" w:hAnsi="Arial" w:cs="Arial"/>
@@ -2741,95 +2827,7 @@
           <w:szCs w:val="28"/>
           <w:lang w:bidi="en-US"/>
         </w:rPr>
-        <w:t xml:space="preserve"> soda, gum, candy, etc.</w:t>
-      </w:r>
-      <w:r>
-        <w:rPr>
-          <w:rFonts w:ascii="Arial" w:eastAsiaTheme="minorHAnsi" w:hAnsi="Arial" w:cs="Arial"/>
-          <w:b/>
-          <w:i/>
-          <w:sz w:val="28"/>
-          <w:szCs w:val="28"/>
-          <w:lang w:bidi="en-US"/>
-        </w:rPr>
-        <w:t xml:space="preserve">  </w:t>
-      </w:r>
-      <w:r>
-        <w:rPr>
-          <w:rFonts w:ascii="Arial" w:eastAsiaTheme="minorHAnsi" w:hAnsi="Arial" w:cs="Arial"/>
-          <w:b/>
-          <w:i/>
-          <w:sz w:val="28"/>
-          <w:szCs w:val="28"/>
-          <w:lang w:bidi="en-US"/>
-        </w:rPr>
-        <w:t xml:space="preserve">If you have any questions, please contact </w:t>
-      </w:r>
-      <w:r>
-        <w:rPr>
-          <w:rFonts w:ascii="Arial" w:eastAsiaTheme="minorHAnsi" w:hAnsi="Arial" w:cs="Arial"/>
-          <w:b/>
-          <w:i/>
-          <w:sz w:val="28"/>
-          <w:szCs w:val="28"/>
-          <w:lang w:bidi="en-US"/>
-        </w:rPr>
-        <w:t>Molly Marks</w:t>
-      </w:r>
-      <w:r>
-        <w:rPr>
-          <w:rFonts w:ascii="Arial" w:eastAsiaTheme="minorHAnsi" w:hAnsi="Arial" w:cs="Arial"/>
-          <w:b/>
-          <w:i/>
-          <w:sz w:val="28"/>
-          <w:szCs w:val="28"/>
-          <w:lang w:bidi="en-US"/>
-        </w:rPr>
-        <w:t xml:space="preserve"> </w:t>
-      </w:r>
-      <w:r>
-        <w:rPr>
-          <w:rFonts w:ascii="Arial" w:eastAsiaTheme="minorHAnsi" w:hAnsi="Arial" w:cs="Arial"/>
-          <w:b/>
-          <w:i/>
-          <w:sz w:val="28"/>
-          <w:szCs w:val="28"/>
-          <w:lang w:bidi="en-US"/>
-        </w:rPr>
-        <w:t>via</w:t>
-      </w:r>
-      <w:r>
-        <w:rPr>
-          <w:rFonts w:ascii="Arial" w:eastAsiaTheme="minorHAnsi" w:hAnsi="Arial" w:cs="Arial"/>
-          <w:b/>
-          <w:i/>
-          <w:sz w:val="28"/>
-          <w:szCs w:val="28"/>
-          <w:lang w:bidi="en-US"/>
-        </w:rPr>
-        <w:t xml:space="preserve"> email or </w:t>
-      </w:r>
-      <w:r>
-        <w:rPr>
-          <w:rFonts w:ascii="Arial" w:eastAsiaTheme="minorHAnsi" w:hAnsi="Arial" w:cs="Arial"/>
-          <w:b/>
-          <w:i/>
-          <w:sz w:val="28"/>
-          <w:szCs w:val="28"/>
-          <w:lang w:bidi="en-US"/>
-        </w:rPr>
-        <w:t>at</w:t>
-      </w:r>
-      <w:r>
-        <w:rPr>
-          <w:rFonts w:ascii="Arial" w:eastAsiaTheme="minorHAnsi" w:hAnsi="Arial" w:cs="Arial"/>
-          <w:b/>
-          <w:i/>
-          <w:sz w:val="28"/>
-          <w:szCs w:val="28"/>
-          <w:lang w:bidi="en-US"/>
-        </w:rPr>
-        <w:t xml:space="preserve"> </w:t>
+        <w:t>994</w:t>
       </w:r>
       <w:r>
         <w:rPr>
@@ -2841,7 +2839,7 @@
           <w:szCs w:val="28"/>
           <w:lang w:bidi="en-US"/>
         </w:rPr>
-        <w:t>702-</w:t>
+        <w:t>-</w:t>
       </w:r>
       <w:r>
         <w:rPr>
@@ -2853,31 +2851,6 @@
           <w:szCs w:val="28"/>
           <w:lang w:bidi="en-US"/>
         </w:rPr>
-        <w:t>994</w:t>
-      </w:r>
-      <w:r>
-        <w:rPr>
-          <w:rFonts w:ascii="Arial" w:eastAsiaTheme="minorHAnsi" w:hAnsi="Arial" w:cs="Arial"/>
-          <w:b/>
-          <w:i/>
-          <w:color w:val="FF0000"/>
-          <w:sz w:val="28"/>
-          <w:szCs w:val="28"/>
-          <w:lang w:bidi="en-US"/>
-        </w:rPr>
-        <w:t>-</w:t>
-      </w:r>
-      <w:r>
-        <w:rPr>
-          <w:rFonts w:ascii="Arial" w:eastAsiaTheme="minorHAnsi" w:hAnsi="Arial" w:cs="Arial"/>
-          <w:b/>
-          <w:i/>
-          <w:color w:val="FF0000"/>
-          <w:sz w:val="28"/>
-          <w:szCs w:val="28"/>
-          <w:lang w:bidi="en-US"/>
-        </w:rPr>
-        <w:lastRenderedPageBreak/>
         <w:t>8803</w:t>
       </w:r>
       <w:r>
@@ -2928,7 +2901,7 @@
 </file>
 
 <file path=word/endnotes.xml><?xml version="1.0" encoding="utf-8"?>
-<w:endnotes xmlns:wpc="http://schemas.microsoft.com/office/word/2010/wordprocessingCanvas" xmlns:cx="http://schemas.microsoft.com/office/drawing/2014/chartex" xmlns:cx1="http://schemas.microsoft.com/office/drawing/2015/9/8/chartex" xmlns:cx2="http://schemas.microsoft.com/office/drawing/2015/10/21/chartex" xmlns:cx3="http://schemas.microsoft.com/office/drawing/2016/5/9/chartex" xmlns:cx4="http://schemas.microsoft.com/office/drawing/2016/5/10/chartex" xmlns:cx5="http://schemas.microsoft.com/office/drawing/2016/5/11/chartex" xmlns:cx6="http://schemas.microsoft.com/office/drawing/2016/5/12/chartex" xmlns:cx7="http://schemas.microsoft.com/office/drawing/2016/5/13/chartex" xmlns:cx8="http://schemas.microsoft.com/office/drawing/2016/5/14/chartex" xmlns:mc="http://schemas.openxmlformats.org/markup-compatibility/2006" xmlns:aink="http://schemas.microsoft.com/office/drawing/2016/ink" xmlns:am3d="http://schemas.microsoft.com/office/drawing/2017/model3d" xmlns:o="urn:schemas-microsoft-com:office:office" xmlns:r="http://schemas.openxmlformats.org/officeDocument/2006/relationships" xmlns:m="http://schemas.openxmlformats.org/officeDocument/2006/math" xmlns:v="urn:schemas-microsoft-com:vml" xmlns:wp14="http://schemas.microsoft.com/office/word/2010/wordprocessingDrawing" xmlns:wp="http://schemas.openxmlformats.org/drawingml/2006/wordprocessingDrawing" xmlns:w10="urn:schemas-microsoft-com:office:word" xmlns:w="http://schemas.openxmlformats.org/wordprocessingml/2006/main" xmlns:w14="http://schemas.microsoft.com/office/word/2010/wordml" xmlns:w15="http://schemas.microsoft.com/office/word/2012/wordml" xmlns:w16cex="http://schemas.microsoft.com/office/word/2018/wordml/cex" xmlns:w16cid="http://schemas.microsoft.com/office/word/2016/wordml/cid" xmlns:w16="http://schemas.microsoft.com/office/word/2018/wordml" xmlns:w16sdtdh="http://schemas.microsoft.com/office/word/2020/wordml/sdtdatahash" xmlns:w16se="http://schemas.microsoft.com/office/word/2015/wordml/symex" xmlns:wpg="http://schemas.microsoft.com/office/word/2010/wordprocessingGroup" xmlns:wpi="http://schemas.microsoft.com/office/word/2010/wordprocessingInk" xmlns:wne="http://schemas.microsoft.com/office/word/2006/wordml" xmlns:wps="http://schemas.microsoft.com/office/word/2010/wordprocessingShape" mc:Ignorable="w14 w15 w16se w16cid w16 w16cex w16sdtdh wp14">
+<w:endnotes xmlns:wpc="http://schemas.microsoft.com/office/word/2010/wordprocessingCanvas" xmlns:cx="http://schemas.microsoft.com/office/drawing/2014/chartex" xmlns:cx1="http://schemas.microsoft.com/office/drawing/2015/9/8/chartex" xmlns:cx2="http://schemas.microsoft.com/office/drawing/2015/10/21/chartex" xmlns:cx3="http://schemas.microsoft.com/office/drawing/2016/5/9/chartex" xmlns:cx4="http://schemas.microsoft.com/office/drawing/2016/5/10/chartex" xmlns:cx5="http://schemas.microsoft.com/office/drawing/2016/5/11/chartex" xmlns:cx6="http://schemas.microsoft.com/office/drawing/2016/5/12/chartex" xmlns:cx7="http://schemas.microsoft.com/office/drawing/2016/5/13/chartex" xmlns:cx8="http://schemas.microsoft.com/office/drawing/2016/5/14/chartex" xmlns:mc="http://schemas.openxmlformats.org/markup-compatibility/2006" xmlns:aink="http://schemas.microsoft.com/office/drawing/2016/ink" xmlns:am3d="http://schemas.microsoft.com/office/drawing/2017/model3d" xmlns:o="urn:schemas-microsoft-com:office:office" xmlns:oel="http://schemas.microsoft.com/office/2019/extlst" xmlns:r="http://schemas.openxmlformats.org/officeDocument/2006/relationships" xmlns:m="http://schemas.openxmlformats.org/officeDocument/2006/math" xmlns:v="urn:schemas-microsoft-com:vml" xmlns:wp14="http://schemas.microsoft.com/office/word/2010/wordprocessingDrawing" xmlns:wp="http://schemas.openxmlformats.org/drawingml/2006/wordprocessingDrawing" xmlns:w10="urn:schemas-microsoft-com:office:word" xmlns:w="http://schemas.openxmlformats.org/wordprocessingml/2006/main" xmlns:w14="http://schemas.microsoft.com/office/word/2010/wordml" xmlns:w15="http://schemas.microsoft.com/office/word/2012/wordml" xmlns:w16cex="http://schemas.microsoft.com/office/word/2018/wordml/cex" xmlns:w16cid="http://schemas.microsoft.com/office/word/2016/wordml/cid" xmlns:w16="http://schemas.microsoft.com/office/word/2018/wordml" xmlns:w16du="http://schemas.microsoft.com/office/word/2023/wordml/word16du" xmlns:w16sdtdh="http://schemas.microsoft.com/office/word/2020/wordml/sdtdatahash" xmlns:w16sdtfl="http://schemas.microsoft.com/office/word/2024/wordml/sdtformatlock" xmlns:w16se="http://schemas.microsoft.com/office/word/2015/wordml/symex" xmlns:wpg="http://schemas.microsoft.com/office/word/2010/wordprocessingGroup" xmlns:wpi="http://schemas.microsoft.com/office/word/2010/wordprocessingInk" xmlns:wne="http://schemas.microsoft.com/office/word/2006/wordml" xmlns:wps="http://schemas.microsoft.com/office/word/2010/wordprocessingShape" mc:Ignorable="w14 w15 w16se w16cid w16 w16cex w16sdtdh w16sdtfl w16du wp14">
   <w:endnote w:type="separator" w:id="-1">
     <w:p>
       <w:r>
@@ -2947,7 +2920,7 @@
 </file>
 
 <file path=word/footer1.xml><?xml version="1.0" encoding="utf-8"?>
-<w:ftr xmlns:wpc="http://schemas.microsoft.com/office/word/2010/wordprocessingCanvas" xmlns:cx="http://schemas.microsoft.com/office/drawing/2014/chartex" xmlns:cx1="http://schemas.microsoft.com/office/drawing/2015/9/8/chartex" xmlns:cx2="http://schemas.microsoft.com/office/drawing/2015/10/21/chartex" xmlns:cx3="http://schemas.microsoft.com/office/drawing/2016/5/9/chartex" xmlns:cx4="http://schemas.microsoft.com/office/drawing/2016/5/10/chartex" xmlns:cx5="http://schemas.microsoft.com/office/drawing/2016/5/11/chartex" xmlns:cx6="http://schemas.microsoft.com/office/drawing/2016/5/12/chartex" xmlns:cx7="http://schemas.microsoft.com/office/drawing/2016/5/13/chartex" xmlns:cx8="http://schemas.microsoft.com/office/drawing/2016/5/14/chartex" xmlns:mc="http://schemas.openxmlformats.org/markup-compatibility/2006" xmlns:aink="http://schemas.microsoft.com/office/drawing/2016/ink" xmlns:am3d="http://schemas.microsoft.com/office/drawing/2017/model3d" xmlns:o="urn:schemas-microsoft-com:office:office" xmlns:r="http://schemas.openxmlformats.org/officeDocument/2006/relationships" xmlns:m="http://schemas.openxmlformats.org/officeDocument/2006/math" xmlns:v="urn:schemas-microsoft-com:vml" xmlns:wp14="http://schemas.microsoft.com/office/word/2010/wordprocessingDrawing" xmlns:wp="http://schemas.openxmlformats.org/drawingml/2006/wordprocessingDrawing" xmlns:w10="urn:schemas-microsoft-com:office:word" xmlns:w="http://schemas.openxmlformats.org/wordprocessingml/2006/main" xmlns:w14="http://schemas.microsoft.com/office/word/2010/wordml" xmlns:w15="http://schemas.microsoft.com/office/word/2012/wordml" xmlns:w16cex="http://schemas.microsoft.com/office/word/2018/wordml/cex" xmlns:w16cid="http://schemas.microsoft.com/office/word/2016/wordml/cid" xmlns:w16="http://schemas.microsoft.com/office/word/2018/wordml" xmlns:w16sdtdh="http://schemas.microsoft.com/office/word/2020/wordml/sdtdatahash" xmlns:w16se="http://schemas.microsoft.com/office/word/2015/wordml/symex" xmlns:wpg="http://schemas.microsoft.com/office/word/2010/wordprocessingGroup" xmlns:wpi="http://schemas.microsoft.com/office/word/2010/wordprocessingInk" xmlns:wne="http://schemas.microsoft.com/office/word/2006/wordml" xmlns:wps="http://schemas.microsoft.com/office/word/2010/wordprocessingShape" mc:Ignorable="w14 w15 w16se w16cid w16 w16cex w16sdtdh wp14">
+<w:ftr xmlns:wpc="http://schemas.microsoft.com/office/word/2010/wordprocessingCanvas" xmlns:cx="http://schemas.microsoft.com/office/drawing/2014/chartex" xmlns:cx1="http://schemas.microsoft.com/office/drawing/2015/9/8/chartex" xmlns:cx2="http://schemas.microsoft.com/office/drawing/2015/10/21/chartex" xmlns:cx3="http://schemas.microsoft.com/office/drawing/2016/5/9/chartex" xmlns:cx4="http://schemas.microsoft.com/office/drawing/2016/5/10/chartex" xmlns:cx5="http://schemas.microsoft.com/office/drawing/2016/5/11/chartex" xmlns:cx6="http://schemas.microsoft.com/office/drawing/2016/5/12/chartex" xmlns:cx7="http://schemas.microsoft.com/office/drawing/2016/5/13/chartex" xmlns:cx8="http://schemas.microsoft.com/office/drawing/2016/5/14/chartex" xmlns:mc="http://schemas.openxmlformats.org/markup-compatibility/2006" xmlns:aink="http://schemas.microsoft.com/office/drawing/2016/ink" xmlns:am3d="http://schemas.microsoft.com/office/drawing/2017/model3d" xmlns:o="urn:schemas-microsoft-com:office:office" xmlns:oel="http://schemas.microsoft.com/office/2019/extlst" xmlns:r="http://schemas.openxmlformats.org/officeDocument/2006/relationships" xmlns:m="http://schemas.openxmlformats.org/officeDocument/2006/math" xmlns:v="urn:schemas-microsoft-com:vml" xmlns:wp14="http://schemas.microsoft.com/office/word/2010/wordprocessingDrawing" xmlns:wp="http://schemas.openxmlformats.org/drawingml/2006/wordprocessingDrawing" xmlns:w10="urn:schemas-microsoft-com:office:word" xmlns:w="http://schemas.openxmlformats.org/wordprocessingml/2006/main" xmlns:w14="http://schemas.microsoft.com/office/word/2010/wordml" xmlns:w15="http://schemas.microsoft.com/office/word/2012/wordml" xmlns:w16cex="http://schemas.microsoft.com/office/word/2018/wordml/cex" xmlns:w16cid="http://schemas.microsoft.com/office/word/2016/wordml/cid" xmlns:w16="http://schemas.microsoft.com/office/word/2018/wordml" xmlns:w16du="http://schemas.microsoft.com/office/word/2023/wordml/word16du" xmlns:w16sdtdh="http://schemas.microsoft.com/office/word/2020/wordml/sdtdatahash" xmlns:w16sdtfl="http://schemas.microsoft.com/office/word/2024/wordml/sdtformatlock" xmlns:w16se="http://schemas.microsoft.com/office/word/2015/wordml/symex" xmlns:wpg="http://schemas.microsoft.com/office/word/2010/wordprocessingGroup" xmlns:wpi="http://schemas.microsoft.com/office/word/2010/wordprocessingInk" xmlns:wne="http://schemas.microsoft.com/office/word/2006/wordml" xmlns:wps="http://schemas.microsoft.com/office/word/2010/wordprocessingShape" mc:Ignorable="w14 w15 w16se w16cid w16 w16cex w16sdtdh w16sdtfl w16du wp14">
   <w:p>
     <w:pPr>
       <w:tabs>
@@ -3068,7 +3041,7 @@
 </file>
 
 <file path=word/footnotes.xml><?xml version="1.0" encoding="utf-8"?>
-<w:footnotes xmlns:wpc="http://schemas.microsoft.com/office/word/2010/wordprocessingCanvas" xmlns:cx="http://schemas.microsoft.com/office/drawing/2014/chartex" xmlns:cx1="http://schemas.microsoft.com/office/drawing/2015/9/8/chartex" xmlns:cx2="http://schemas.microsoft.com/office/drawing/2015/10/21/chartex" xmlns:cx3="http://schemas.microsoft.com/office/drawing/2016/5/9/chartex" xmlns:cx4="http://schemas.microsoft.com/office/drawing/2016/5/10/chartex" xmlns:cx5="http://schemas.microsoft.com/office/drawing/2016/5/11/chartex" xmlns:cx6="http://schemas.microsoft.com/office/drawing/2016/5/12/chartex" xmlns:cx7="http://schemas.microsoft.com/office/drawing/2016/5/13/chartex" xmlns:cx8="http://schemas.microsoft.com/office/drawing/2016/5/14/chartex" xmlns:mc="http://schemas.openxmlformats.org/markup-compatibility/2006" xmlns:aink="http://schemas.microsoft.com/office/drawing/2016/ink" xmlns:am3d="http://schemas.microsoft.com/office/drawing/2017/model3d" xmlns:o="urn:schemas-microsoft-com:office:office" xmlns:r="http://schemas.openxmlformats.org/officeDocument/2006/relationships" xmlns:m="http://schemas.openxmlformats.org/officeDocument/2006/math" xmlns:v="urn:schemas-microsoft-com:vml" xmlns:wp14="http://schemas.microsoft.com/office/word/2010/wordprocessingDrawing" xmlns:wp="http://schemas.openxmlformats.org/drawingml/2006/wordprocessingDrawing" xmlns:w10="urn:schemas-microsoft-com:office:word" xmlns:w="http://schemas.openxmlformats.org/wordprocessingml/2006/main" xmlns:w14="http://schemas.microsoft.com/office/word/2010/wordml" xmlns:w15="http://schemas.microsoft.com/office/word/2012/wordml" xmlns:w16cex="http://schemas.microsoft.com/office/word/2018/wordml/cex" xmlns:w16cid="http://schemas.microsoft.com/office/word/2016/wordml/cid" xmlns:w16="http://schemas.microsoft.com/office/word/2018/wordml" xmlns:w16sdtdh="http://schemas.microsoft.com/office/word/2020/wordml/sdtdatahash" xmlns:w16se="http://schemas.microsoft.com/office/word/2015/wordml/symex" xmlns:wpg="http://schemas.microsoft.com/office/word/2010/wordprocessingGroup" xmlns:wpi="http://schemas.microsoft.com/office/word/2010/wordprocessingInk" xmlns:wne="http://schemas.microsoft.com/office/word/2006/wordml" xmlns:wps="http://schemas.microsoft.com/office/word/2010/wordprocessingShape" mc:Ignorable="w14 w15 w16se w16cid w16 w16cex w16sdtdh wp14">
+<w:footnotes xmlns:wpc="http://schemas.microsoft.com/office/word/2010/wordprocessingCanvas" xmlns:cx="http://schemas.microsoft.com/office/drawing/2014/chartex" xmlns:cx1="http://schemas.microsoft.com/office/drawing/2015/9/8/chartex" xmlns:cx2="http://schemas.microsoft.com/office/drawing/2015/10/21/chartex" xmlns:cx3="http://schemas.microsoft.com/office/drawing/2016/5/9/chartex" xmlns:cx4="http://schemas.microsoft.com/office/drawing/2016/5/10/chartex" xmlns:cx5="http://schemas.microsoft.com/office/drawing/2016/5/11/chartex" xmlns:cx6="http://schemas.microsoft.com/office/drawing/2016/5/12/chartex" xmlns:cx7="http://schemas.microsoft.com/office/drawing/2016/5/13/chartex" xmlns:cx8="http://schemas.microsoft.com/office/drawing/2016/5/14/chartex" xmlns:mc="http://schemas.openxmlformats.org/markup-compatibility/2006" xmlns:aink="http://schemas.microsoft.com/office/drawing/2016/ink" xmlns:am3d="http://schemas.microsoft.com/office/drawing/2017/model3d" xmlns:o="urn:schemas-microsoft-com:office:office" xmlns:oel="http://schemas.microsoft.com/office/2019/extlst" xmlns:r="http://schemas.openxmlformats.org/officeDocument/2006/relationships" xmlns:m="http://schemas.openxmlformats.org/officeDocument/2006/math" xmlns:v="urn:schemas-microsoft-com:vml" xmlns:wp14="http://schemas.microsoft.com/office/word/2010/wordprocessingDrawing" xmlns:wp="http://schemas.openxmlformats.org/drawingml/2006/wordprocessingDrawing" xmlns:w10="urn:schemas-microsoft-com:office:word" xmlns:w="http://schemas.openxmlformats.org/wordprocessingml/2006/main" xmlns:w14="http://schemas.microsoft.com/office/word/2010/wordml" xmlns:w15="http://schemas.microsoft.com/office/word/2012/wordml" xmlns:w16cex="http://schemas.microsoft.com/office/word/2018/wordml/cex" xmlns:w16cid="http://schemas.microsoft.com/office/word/2016/wordml/cid" xmlns:w16="http://schemas.microsoft.com/office/word/2018/wordml" xmlns:w16du="http://schemas.microsoft.com/office/word/2023/wordml/word16du" xmlns:w16sdtdh="http://schemas.microsoft.com/office/word/2020/wordml/sdtdatahash" xmlns:w16sdtfl="http://schemas.microsoft.com/office/word/2024/wordml/sdtformatlock" xmlns:w16se="http://schemas.microsoft.com/office/word/2015/wordml/symex" xmlns:wpg="http://schemas.microsoft.com/office/word/2010/wordprocessingGroup" xmlns:wpi="http://schemas.microsoft.com/office/word/2010/wordprocessingInk" xmlns:wne="http://schemas.microsoft.com/office/word/2006/wordml" xmlns:wps="http://schemas.microsoft.com/office/word/2010/wordprocessingShape" mc:Ignorable="w14 w15 w16se w16cid w16 w16cex w16sdtdh w16sdtfl w16du wp14">
   <w:footnote w:type="separator" w:id="-1">
     <w:p>
       <w:r>
@@ -3087,7 +3060,7 @@
 </file>
 
 <file path=word/numbering.xml><?xml version="1.0" encoding="utf-8"?>
-<w:numbering xmlns:wpc="http://schemas.microsoft.com/office/word/2010/wordprocessingCanvas" xmlns:cx="http://schemas.microsoft.com/office/drawing/2014/chartex" xmlns:cx1="http://schemas.microsoft.com/office/drawing/2015/9/8/chartex" xmlns:cx2="http://schemas.microsoft.com/office/drawing/2015/10/21/chartex" xmlns:cx3="http://schemas.microsoft.com/office/drawing/2016/5/9/chartex" xmlns:cx4="http://schemas.microsoft.com/office/drawing/2016/5/10/chartex" xmlns:cx5="http://schemas.microsoft.com/office/drawing/2016/5/11/chartex" xmlns:cx6="http://schemas.microsoft.com/office/drawing/2016/5/12/chartex" xmlns:cx7="http://schemas.microsoft.com/office/drawing/2016/5/13/chartex" xmlns:cx8="http://schemas.microsoft.com/office/drawing/2016/5/14/chartex" xmlns:mc="http://schemas.openxmlformats.org/markup-compatibility/2006" xmlns:aink="http://schemas.microsoft.com/office/drawing/2016/ink" xmlns:am3d="http://schemas.microsoft.com/office/drawing/2017/model3d" xmlns:o="urn:schemas-microsoft-com:office:office" xmlns:r="http://schemas.openxmlformats.org/officeDocument/2006/relationships" xmlns:m="http://schemas.openxmlformats.org/officeDocument/2006/math" xmlns:v="urn:schemas-microsoft-com:vml" xmlns:wp14="http://schemas.microsoft.com/office/word/2010/wordprocessingDrawing" xmlns:wp="http://schemas.openxmlformats.org/drawingml/2006/wordprocessingDrawing" xmlns:w10="urn:schemas-microsoft-com:office:word" xmlns:w="http://schemas.openxmlformats.org/wordprocessingml/2006/main" xmlns:w14="http://schemas.microsoft.com/office/word/2010/wordml" xmlns:w15="http://schemas.microsoft.com/office/word/2012/wordml" xmlns:w16cex="http://schemas.microsoft.com/office/word/2018/wordml/cex" xmlns:w16cid="http://schemas.microsoft.com/office/word/2016/wordml/cid" xmlns:w16="http://schemas.microsoft.com/office/word/2018/wordml" xmlns:w16sdtdh="http://schemas.microsoft.com/office/word/2020/wordml/sdtdatahash" xmlns:w16se="http://schemas.microsoft.com/office/word/2015/wordml/symex" xmlns:wpg="http://schemas.microsoft.com/office/word/2010/wordprocessingGroup" xmlns:wpi="http://schemas.microsoft.com/office/word/2010/wordprocessingInk" xmlns:wne="http://schemas.microsoft.com/office/word/2006/wordml" xmlns:wps="http://schemas.microsoft.com/office/word/2010/wordprocessingShape" mc:Ignorable="w14 w15 w16se w16cid w16 w16cex w16sdtdh wp14">
+<w:numbering xmlns:wpc="http://schemas.microsoft.com/office/word/2010/wordprocessingCanvas" xmlns:cx="http://schemas.microsoft.com/office/drawing/2014/chartex" xmlns:cx1="http://schemas.microsoft.com/office/drawing/2015/9/8/chartex" xmlns:cx2="http://schemas.microsoft.com/office/drawing/2015/10/21/chartex" xmlns:cx3="http://schemas.microsoft.com/office/drawing/2016/5/9/chartex" xmlns:cx4="http://schemas.microsoft.com/office/drawing/2016/5/10/chartex" xmlns:cx5="http://schemas.microsoft.com/office/drawing/2016/5/11/chartex" xmlns:cx6="http://schemas.microsoft.com/office/drawing/2016/5/12/chartex" xmlns:cx7="http://schemas.microsoft.com/office/drawing/2016/5/13/chartex" xmlns:cx8="http://schemas.microsoft.com/office/drawing/2016/5/14/chartex" xmlns:mc="http://schemas.openxmlformats.org/markup-compatibility/2006" xmlns:aink="http://schemas.microsoft.com/office/drawing/2016/ink" xmlns:am3d="http://schemas.microsoft.com/office/drawing/2017/model3d" xmlns:o="urn:schemas-microsoft-com:office:office" xmlns:oel="http://schemas.microsoft.com/office/2019/extlst" xmlns:r="http://schemas.openxmlformats.org/officeDocument/2006/relationships" xmlns:m="http://schemas.openxmlformats.org/officeDocument/2006/math" xmlns:v="urn:schemas-microsoft-com:vml" xmlns:wp14="http://schemas.microsoft.com/office/word/2010/wordprocessingDrawing" xmlns:wp="http://schemas.openxmlformats.org/drawingml/2006/wordprocessingDrawing" xmlns:w10="urn:schemas-microsoft-com:office:word" xmlns:w="http://schemas.openxmlformats.org/wordprocessingml/2006/main" xmlns:w14="http://schemas.microsoft.com/office/word/2010/wordml" xmlns:w15="http://schemas.microsoft.com/office/word/2012/wordml" xmlns:w16cex="http://schemas.microsoft.com/office/word/2018/wordml/cex" xmlns:w16cid="http://schemas.microsoft.com/office/word/2016/wordml/cid" xmlns:w16="http://schemas.microsoft.com/office/word/2018/wordml" xmlns:w16du="http://schemas.microsoft.com/office/word/2023/wordml/word16du" xmlns:w16sdtdh="http://schemas.microsoft.com/office/word/2020/wordml/sdtdatahash" xmlns:w16sdtfl="http://schemas.microsoft.com/office/word/2024/wordml/sdtformatlock" xmlns:w16se="http://schemas.microsoft.com/office/word/2015/wordml/symex" xmlns:wpg="http://schemas.microsoft.com/office/word/2010/wordprocessingGroup" xmlns:wpi="http://schemas.microsoft.com/office/word/2010/wordprocessingInk" xmlns:wne="http://schemas.microsoft.com/office/word/2006/wordml" xmlns:wps="http://schemas.microsoft.com/office/word/2010/wordprocessingShape" mc:Ignorable="w14 w15 w16se w16cid w16 w16cex w16sdtdh w16sdtfl w16du wp14">
   <w:abstractNum w:abstractNumId="0" w15:restartNumberingAfterBreak="0">
     <w:nsid w:val="0F137F35"/>
     <w:multiLevelType w:val="hybridMultilevel"/>
@@ -3626,26 +3599,26 @@
       </w:rPr>
     </w:lvl>
   </w:abstractNum>
-  <w:num w:numId="1">
+  <w:num w:numId="1" w16cid:durableId="1977026693">
     <w:abstractNumId w:val="1"/>
   </w:num>
-  <w:num w:numId="2">
+  <w:num w:numId="2" w16cid:durableId="826089631">
     <w:abstractNumId w:val="2"/>
   </w:num>
-  <w:num w:numId="3">
+  <w:num w:numId="3" w16cid:durableId="1279483524">
     <w:abstractNumId w:val="3"/>
   </w:num>
-  <w:num w:numId="4">
+  <w:num w:numId="4" w16cid:durableId="1214729797">
     <w:abstractNumId w:val="0"/>
   </w:num>
-  <w:num w:numId="5">
+  <w:num w:numId="5" w16cid:durableId="1654481028">
     <w:abstractNumId w:val="4"/>
   </w:num>
 </w:numbering>
 </file>
 
 <file path=word/styles.xml><?xml version="1.0" encoding="utf-8"?>
-<w:styles xmlns:mc="http://schemas.openxmlformats.org/markup-compatibility/2006" xmlns:r="http://schemas.openxmlformats.org/officeDocument/2006/relationships" xmlns:w="http://schemas.openxmlformats.org/wordprocessingml/2006/main" xmlns:w14="http://schemas.microsoft.com/office/word/2010/wordml" xmlns:w15="http://schemas.microsoft.com/office/word/2012/wordml" xmlns:w16cex="http://schemas.microsoft.com/office/word/2018/wordml/cex" xmlns:w16cid="http://schemas.microsoft.com/office/word/2016/wordml/cid" xmlns:w16="http://schemas.microsoft.com/office/word/2018/wordml" xmlns:w16sdtdh="http://schemas.microsoft.com/office/word/2020/wordml/sdtdatahash" xmlns:w16se="http://schemas.microsoft.com/office/word/2015/wordml/symex" mc:Ignorable="w14 w15 w16se w16cid w16 w16cex w16sdtdh">
+<w:styles xmlns:mc="http://schemas.openxmlformats.org/markup-compatibility/2006" xmlns:r="http://schemas.openxmlformats.org/officeDocument/2006/relationships" xmlns:w="http://schemas.openxmlformats.org/wordprocessingml/2006/main" xmlns:w14="http://schemas.microsoft.com/office/word/2010/wordml" xmlns:w15="http://schemas.microsoft.com/office/word/2012/wordml" xmlns:w16cex="http://schemas.microsoft.com/office/word/2018/wordml/cex" xmlns:w16cid="http://schemas.microsoft.com/office/word/2016/wordml/cid" xmlns:w16="http://schemas.microsoft.com/office/word/2018/wordml" xmlns:w16du="http://schemas.microsoft.com/office/word/2023/wordml/word16du" xmlns:w16sdtdh="http://schemas.microsoft.com/office/word/2020/wordml/sdtdatahash" xmlns:w16sdtfl="http://schemas.microsoft.com/office/word/2024/wordml/sdtformatlock" xmlns:w16se="http://schemas.microsoft.com/office/word/2015/wordml/symex" mc:Ignorable="w14 w15 w16se w16cid w16 w16cex w16sdtdh w16sdtfl w16du">
   <w:docDefaults>
     <w:rPrDefault>
       <w:rPr>

</xml_diff>